<commit_message>
atualizacao dos arquivos de documentacao
</commit_message>
<xml_diff>
--- a/Fase 4/Atividade-F4C7.docx
+++ b/Fase 4/Atividade-F4C7.docx
@@ -255,19 +255,26 @@
       </w:r>
     </w:p>
     <w:p/>
+    <w:p/>
+    <w:p/>
     <w:p>
       <w:pPr>
         <w:jc w:val="center"/>
         <w:rPr>
           <w:b/>
           <w:bCs/>
-        </w:rPr>
-      </w:pPr>
-      <w:r>
-        <w:rPr>
-          <w:b/>
-          <w:bCs/>
-        </w:rPr>
+          <w:sz w:val="40"/>
+          <w:szCs w:val="40"/>
+        </w:rPr>
+      </w:pPr>
+      <w:r>
+        <w:rPr>
+          <w:b/>
+          <w:bCs/>
+          <w:sz w:val="40"/>
+          <w:szCs w:val="40"/>
+        </w:rPr>
+        <w:lastRenderedPageBreak/>
         <w:t>Tutorial passo a passo postagem no Git/Github</w:t>
       </w:r>
     </w:p>
@@ -291,7 +298,6 @@
           <w:b/>
           <w:bCs/>
         </w:rPr>
-        <w:lastRenderedPageBreak/>
         <w:t>Passo 1 - I</w:t>
       </w:r>
       <w:r>
@@ -324,11 +330,24 @@
     </w:p>
     <w:p>
       <w:r>
-        <w:t>Fazer a instalação padrão com sugestões recomendadas.</w:t>
-      </w:r>
-    </w:p>
-    <w:p>
-      <w:pPr>
+        <w:t xml:space="preserve">Fazer a instalação padrão </w:t>
+      </w:r>
+      <w:r>
+        <w:t xml:space="preserve">seguindo as </w:t>
+      </w:r>
+      <w:r>
+        <w:t>recomend</w:t>
+      </w:r>
+      <w:r>
+        <w:t>açõe</w:t>
+      </w:r>
+      <w:r>
+        <w:t>s.</w:t>
+      </w:r>
+    </w:p>
+    <w:p>
+      <w:pPr>
+        <w:spacing w:before="240"/>
         <w:rPr>
           <w:b/>
           <w:bCs/>
@@ -360,7 +379,13 @@
         <w:t xml:space="preserve"> </w:t>
       </w:r>
       <w:r>
-        <w:t>[Área de Trabalho/Projeto Git]</w:t>
+        <w:t>[Área de Trabalho/</w:t>
+      </w:r>
+      <w:r>
+        <w:t>Projeto-HelthTrack-F04C07</w:t>
+      </w:r>
+      <w:r>
+        <w:t>]</w:t>
       </w:r>
     </w:p>
     <w:p>
@@ -387,16 +412,15 @@
         <w:t>.</w:t>
       </w:r>
     </w:p>
-    <w:p/>
     <w:p>
       <w:r>
         <w:rPr>
           <w:noProof/>
         </w:rPr>
         <w:drawing>
-          <wp:inline distT="0" distB="0" distL="0" distR="0" wp14:anchorId="1FB5C146" wp14:editId="5ABDE0D6">
-            <wp:extent cx="6019800" cy="3108331"/>
-            <wp:effectExtent l="0" t="0" r="0" b="0"/>
+          <wp:inline distT="0" distB="0" distL="0" distR="0" wp14:anchorId="1FB5C146" wp14:editId="75C93615">
+            <wp:extent cx="6187369" cy="2264735"/>
+            <wp:effectExtent l="0" t="0" r="4445" b="2540"/>
             <wp:docPr id="20" name="Imagem 20"/>
             <wp:cNvGraphicFramePr>
               <a:graphicFrameLocks xmlns:a="http://schemas.openxmlformats.org/drawingml/2006/main" noChangeAspect="1"/>
@@ -417,7 +441,7 @@
                   <pic:spPr>
                     <a:xfrm>
                       <a:off x="0" y="0"/>
-                      <a:ext cx="6040871" cy="3119211"/>
+                      <a:ext cx="6273654" cy="2296318"/>
                     </a:xfrm>
                     <a:prstGeom prst="rect">
                       <a:avLst/>
@@ -432,14 +456,7 @@
     </w:p>
     <w:p>
       <w:pPr>
-        <w:rPr>
-          <w:b/>
-          <w:bCs/>
-        </w:rPr>
-      </w:pPr>
-    </w:p>
-    <w:p>
-      <w:pPr>
+        <w:spacing w:before="240" w:after="120"/>
         <w:rPr>
           <w:b/>
           <w:bCs/>
@@ -452,24 +469,32 @@
         </w:rPr>
         <w:t xml:space="preserve">Passo 3 – Inicializar o Repositório </w:t>
       </w:r>
-    </w:p>
-    <w:p>
-      <w:r>
-        <w:t xml:space="preserve">Comando:  </w:t>
+      <w:r>
+        <w:t>“</w:t>
+      </w:r>
+      <w:r>
+        <w:rPr>
+          <w:b/>
+          <w:bCs/>
+        </w:rPr>
+        <w:t xml:space="preserve">git </w:t>
       </w:r>
       <w:proofErr w:type="spellStart"/>
       <w:r>
-        <w:t>git</w:t>
+        <w:rPr>
+          <w:b/>
+          <w:bCs/>
+        </w:rPr>
+        <w:t>init</w:t>
       </w:r>
       <w:proofErr w:type="spellEnd"/>
       <w:r>
-        <w:t xml:space="preserve"> </w:t>
-      </w:r>
-      <w:proofErr w:type="spellStart"/>
-      <w:r>
-        <w:t>init</w:t>
-      </w:r>
-      <w:proofErr w:type="spellEnd"/>
+        <w:rPr>
+          <w:b/>
+          <w:bCs/>
+        </w:rPr>
+        <w:t>”</w:t>
+      </w:r>
     </w:p>
     <w:p>
       <w:r>
@@ -477,9 +502,9 @@
           <w:noProof/>
         </w:rPr>
         <w:drawing>
-          <wp:inline distT="0" distB="0" distL="0" distR="0" wp14:anchorId="48CE7BA0" wp14:editId="3469782D">
-            <wp:extent cx="5533333" cy="2857143"/>
-            <wp:effectExtent l="0" t="0" r="0" b="635"/>
+          <wp:inline distT="0" distB="0" distL="0" distR="0" wp14:anchorId="48CE7BA0" wp14:editId="5BA7004C">
+            <wp:extent cx="6207480" cy="2371060"/>
+            <wp:effectExtent l="0" t="0" r="3175" b="0"/>
             <wp:docPr id="21" name="Imagem 21"/>
             <wp:cNvGraphicFramePr>
               <a:graphicFrameLocks xmlns:a="http://schemas.openxmlformats.org/drawingml/2006/main" noChangeAspect="1"/>
@@ -500,7 +525,7 @@
                   <pic:spPr>
                     <a:xfrm>
                       <a:off x="0" y="0"/>
-                      <a:ext cx="5533333" cy="2857143"/>
+                      <a:ext cx="6286504" cy="2401245"/>
                     </a:xfrm>
                     <a:prstGeom prst="rect">
                       <a:avLst/>
@@ -515,29 +540,32 @@
     </w:p>
     <w:p>
       <w:pPr>
-        <w:rPr>
-          <w:b/>
-          <w:bCs/>
-        </w:rPr>
-      </w:pPr>
-    </w:p>
-    <w:p>
-      <w:r>
-        <w:lastRenderedPageBreak/>
-        <w:t>Após isso e criado uma pastinha oculta dentro do diretório:</w:t>
+        <w:spacing w:after="0"/>
+      </w:pPr>
+      <w:r>
+        <w:t>Após isso e criado uma past</w:t>
+      </w:r>
+      <w:r>
+        <w:t>a</w:t>
+      </w:r>
+      <w:r>
+        <w:t xml:space="preserve"> oculta dentro do diretório:</w:t>
       </w:r>
       <w:r>
         <w:t xml:space="preserve">   </w:t>
       </w:r>
       <w:r>
+        <w:t xml:space="preserve"> </w:t>
+      </w:r>
+      <w:r>
         <w:rPr>
           <w:noProof/>
         </w:rPr>
         <w:drawing>
-          <wp:inline distT="0" distB="0" distL="0" distR="0" wp14:anchorId="4776E88E" wp14:editId="7C92C536">
-            <wp:extent cx="1628775" cy="305840"/>
-            <wp:effectExtent l="0" t="0" r="0" b="0"/>
-            <wp:docPr id="9" name="Imagem 9"/>
+          <wp:inline distT="0" distB="0" distL="0" distR="0" wp14:anchorId="22F28315" wp14:editId="2B20BE43">
+            <wp:extent cx="374073" cy="257175"/>
+            <wp:effectExtent l="0" t="0" r="6985" b="0"/>
+            <wp:docPr id="6" name="Imagem 6"/>
             <wp:cNvGraphicFramePr>
               <a:graphicFrameLocks xmlns:a="http://schemas.openxmlformats.org/drawingml/2006/main" noChangeAspect="1"/>
             </wp:cNvGraphicFramePr>
@@ -557,7 +585,7 @@
                   <pic:spPr>
                     <a:xfrm>
                       <a:off x="0" y="0"/>
-                      <a:ext cx="1628775" cy="305840"/>
+                      <a:ext cx="380469" cy="261572"/>
                     </a:xfrm>
                     <a:prstGeom prst="rect">
                       <a:avLst/>
@@ -572,17 +600,111 @@
     </w:p>
     <w:p>
       <w:pPr>
-        <w:rPr>
-          <w:b/>
-          <w:bCs/>
-        </w:rPr>
-      </w:pPr>
-      <w:r>
-        <w:rPr>
-          <w:b/>
-          <w:bCs/>
-        </w:rPr>
-        <w:t xml:space="preserve">Passo 4 </w:t>
+        <w:spacing w:before="240"/>
+        <w:rPr>
+          <w:b/>
+          <w:bCs/>
+        </w:rPr>
+      </w:pPr>
+      <w:r>
+        <w:rPr>
+          <w:b/>
+          <w:bCs/>
+        </w:rPr>
+        <w:t>Passo 4 – Arquivo “.gitignore”</w:t>
+      </w:r>
+    </w:p>
+    <w:p>
+      <w:pPr>
+        <w:rPr>
+          <w:lang w:val="en-US"/>
+        </w:rPr>
+      </w:pPr>
+      <w:r>
+        <w:t xml:space="preserve">Foi criado o arquivo </w:t>
+      </w:r>
+      <w:r>
+        <w:rPr>
+          <w:b/>
+          <w:bCs/>
+        </w:rPr>
+        <w:t>“.gitignore</w:t>
+      </w:r>
+      <w:r>
+        <w:t xml:space="preserve">” para ignorar </w:t>
+      </w:r>
+      <w:r>
+        <w:t xml:space="preserve">alguns tipos de </w:t>
+      </w:r>
+      <w:r>
+        <w:t xml:space="preserve">arquivos, eu usei o site </w:t>
+      </w:r>
+      <w:hyperlink r:id="rId12" w:history="1">
+        <w:r>
+          <w:rPr>
+            <w:rStyle w:val="Hyperlink"/>
+            <w:lang w:val="en-US"/>
+          </w:rPr>
+          <w:t>https://www.toptal.com/developers/gitignore</w:t>
+        </w:r>
+      </w:hyperlink>
+      <w:r>
+        <w:rPr>
+          <w:rStyle w:val="Hyperlink"/>
+          <w:lang w:val="en-US"/>
+        </w:rPr>
+        <w:t xml:space="preserve"> </w:t>
+      </w:r>
+      <w:r>
+        <w:t xml:space="preserve"> para </w:t>
+      </w:r>
+      <w:r>
+        <w:t>gerar</w:t>
+      </w:r>
+      <w:r>
+        <w:t xml:space="preserve"> um arquivo configurado</w:t>
+      </w:r>
+      <w:r>
+        <w:t xml:space="preserve"> Windows-Git.</w:t>
+      </w:r>
+    </w:p>
+    <w:p/>
+    <w:p/>
+    <w:p>
+      <w:pPr>
+        <w:rPr>
+          <w:b/>
+          <w:bCs/>
+        </w:rPr>
+      </w:pPr>
+    </w:p>
+    <w:p>
+      <w:pPr>
+        <w:rPr>
+          <w:b/>
+          <w:bCs/>
+        </w:rPr>
+      </w:pPr>
+      <w:r>
+        <w:rPr>
+          <w:b/>
+          <w:bCs/>
+        </w:rPr>
+        <w:t xml:space="preserve">Passo </w:t>
+      </w:r>
+      <w:r>
+        <w:rPr>
+          <w:b/>
+          <w:bCs/>
+        </w:rPr>
+        <w:t>5</w:t>
+      </w:r>
+      <w:r>
+        <w:rPr>
+          <w:b/>
+          <w:bCs/>
+        </w:rPr>
+        <w:t xml:space="preserve"> </w:t>
       </w:r>
       <w:r>
         <w:rPr>
@@ -603,102 +725,32 @@
           <w:b/>
           <w:bCs/>
         </w:rPr>
-        <w:t xml:space="preserve">Configurando Nome e </w:t>
-      </w:r>
-      <w:proofErr w:type="spellStart"/>
-      <w:r>
-        <w:rPr>
-          <w:b/>
-          <w:bCs/>
-        </w:rPr>
-        <w:t>Email</w:t>
-      </w:r>
-      <w:proofErr w:type="spellEnd"/>
+        <w:t>Configurando Nome e Email</w:t>
+      </w:r>
+      <w:r>
+        <w:rPr>
+          <w:b/>
+          <w:bCs/>
+        </w:rPr>
+        <w:t xml:space="preserve"> do usuário editor</w:t>
+      </w:r>
+    </w:p>
+    <w:p>
+      <w:pPr>
+        <w:rPr>
+          <w:b/>
+          <w:bCs/>
+        </w:rPr>
+      </w:pPr>
       <w:r>
         <w:rPr>
           <w:noProof/>
         </w:rPr>
         <w:drawing>
-          <wp:inline distT="0" distB="0" distL="0" distR="0" wp14:anchorId="7B138BCE" wp14:editId="36145746">
-            <wp:extent cx="6248400" cy="2925240"/>
-            <wp:effectExtent l="0" t="0" r="0" b="8890"/>
+          <wp:inline distT="0" distB="0" distL="0" distR="0" wp14:anchorId="7B138BCE" wp14:editId="5117C3A0">
+            <wp:extent cx="6247482" cy="3019647"/>
+            <wp:effectExtent l="0" t="0" r="1270" b="9525"/>
             <wp:docPr id="22" name="Imagem 22"/>
-            <wp:cNvGraphicFramePr>
-              <a:graphicFrameLocks xmlns:a="http://schemas.openxmlformats.org/drawingml/2006/main" noChangeAspect="1"/>
-            </wp:cNvGraphicFramePr>
-            <a:graphic xmlns:a="http://schemas.openxmlformats.org/drawingml/2006/main">
-              <a:graphicData uri="http://schemas.openxmlformats.org/drawingml/2006/picture">
-                <pic:pic xmlns:pic="http://schemas.openxmlformats.org/drawingml/2006/picture">
-                  <pic:nvPicPr>
-                    <pic:cNvPr id="1" name=""/>
-                    <pic:cNvPicPr/>
-                  </pic:nvPicPr>
-                  <pic:blipFill>
-                    <a:blip r:embed="rId12"/>
-                    <a:stretch>
-                      <a:fillRect/>
-                    </a:stretch>
-                  </pic:blipFill>
-                  <pic:spPr>
-                    <a:xfrm>
-                      <a:off x="0" y="0"/>
-                      <a:ext cx="6306280" cy="2952337"/>
-                    </a:xfrm>
-                    <a:prstGeom prst="rect">
-                      <a:avLst/>
-                    </a:prstGeom>
-                  </pic:spPr>
-                </pic:pic>
-              </a:graphicData>
-            </a:graphic>
-          </wp:inline>
-        </w:drawing>
-      </w:r>
-    </w:p>
-    <w:p>
-      <w:pPr>
-        <w:rPr>
-          <w:b/>
-          <w:bCs/>
-        </w:rPr>
-      </w:pPr>
-    </w:p>
-    <w:p>
-      <w:pPr>
-        <w:rPr>
-          <w:b/>
-          <w:bCs/>
-        </w:rPr>
-      </w:pPr>
-      <w:r>
-        <w:rPr>
-          <w:b/>
-          <w:bCs/>
-        </w:rPr>
-        <w:t xml:space="preserve">5- Arquivo Inicial </w:t>
-      </w:r>
-    </w:p>
-    <w:p>
-      <w:r>
-        <w:t xml:space="preserve">Arquivo: </w:t>
-      </w:r>
-      <w:r>
-        <w:t>Index.txt</w:t>
-      </w:r>
-    </w:p>
-    <w:p>
-      <w:r>
-        <w:t>Executando o comando git status ele reconheceu o arquivo</w:t>
-      </w:r>
-      <w:r>
-        <w:rPr>
-          <w:noProof/>
-        </w:rPr>
-        <w:drawing>
-          <wp:inline distT="0" distB="0" distL="0" distR="0" wp14:anchorId="23F2117B" wp14:editId="18955C46">
-            <wp:extent cx="5533333" cy="3923809"/>
-            <wp:effectExtent l="0" t="0" r="0" b="635"/>
-            <wp:docPr id="23" name="Imagem 23"/>
             <wp:cNvGraphicFramePr>
               <a:graphicFrameLocks xmlns:a="http://schemas.openxmlformats.org/drawingml/2006/main" noChangeAspect="1"/>
             </wp:cNvGraphicFramePr>
@@ -718,7 +770,7 @@
                   <pic:spPr>
                     <a:xfrm>
                       <a:off x="0" y="0"/>
-                      <a:ext cx="5533333" cy="3923809"/>
+                      <a:ext cx="6308011" cy="3048903"/>
                     </a:xfrm>
                     <a:prstGeom prst="rect">
                       <a:avLst/>
@@ -731,42 +783,67 @@
         </w:drawing>
       </w:r>
     </w:p>
-    <w:p/>
-    <w:p>
-      <w:r>
-        <w:t xml:space="preserve">Executando o comando </w:t>
-      </w:r>
-      <w:proofErr w:type="spellStart"/>
-      <w:r>
-        <w:t>git</w:t>
-      </w:r>
-      <w:proofErr w:type="spellEnd"/>
-      <w:r>
+    <w:p>
+      <w:pPr>
+        <w:rPr>
+          <w:b/>
+          <w:bCs/>
+        </w:rPr>
+      </w:pPr>
+    </w:p>
+    <w:p>
+      <w:pPr>
+        <w:rPr>
+          <w:b/>
+          <w:bCs/>
+        </w:rPr>
+      </w:pPr>
+      <w:r>
+        <w:rPr>
+          <w:b/>
+          <w:bCs/>
+        </w:rPr>
+        <w:t xml:space="preserve">Passo </w:t>
+      </w:r>
+      <w:r>
+        <w:rPr>
+          <w:b/>
+          <w:bCs/>
+        </w:rPr>
+        <w:t>6</w:t>
+      </w:r>
+      <w:r>
+        <w:rPr>
+          <w:b/>
+          <w:bCs/>
+        </w:rPr>
+        <w:t xml:space="preserve">- </w:t>
+      </w:r>
+      <w:r>
+        <w:rPr>
+          <w:b/>
+          <w:bCs/>
+        </w:rPr>
+        <w:t>Status do diretório/ Reconhecendo os novos arquivos</w:t>
+      </w:r>
+      <w:r>
+        <w:rPr>
+          <w:b/>
+          <w:bCs/>
+        </w:rPr>
         <w:t xml:space="preserve"> </w:t>
       </w:r>
-      <w:proofErr w:type="spellStart"/>
-      <w:r>
-        <w:t>add</w:t>
-      </w:r>
-      <w:proofErr w:type="spellEnd"/>
-      <w:r>
-        <w:t xml:space="preserve"> index.txt</w:t>
-      </w:r>
-      <w:r>
-        <w:t xml:space="preserve"> ele gravou a atualização do arquivo no repositório</w:t>
-      </w:r>
     </w:p>
     <w:p>
       <w:r>
         <w:rPr>
           <w:noProof/>
         </w:rPr>
-        <w:lastRenderedPageBreak/>
         <w:drawing>
-          <wp:inline distT="0" distB="0" distL="0" distR="0" wp14:anchorId="5FDAA630" wp14:editId="62266A6F">
-            <wp:extent cx="5533333" cy="6990476"/>
-            <wp:effectExtent l="0" t="0" r="0" b="1270"/>
-            <wp:docPr id="24" name="Imagem 24"/>
+          <wp:inline distT="0" distB="0" distL="0" distR="0" wp14:anchorId="23F2117B" wp14:editId="1DBF3EC8">
+            <wp:extent cx="6324600" cy="4484914"/>
+            <wp:effectExtent l="0" t="0" r="0" b="0"/>
+            <wp:docPr id="23" name="Imagem 23"/>
             <wp:cNvGraphicFramePr>
               <a:graphicFrameLocks xmlns:a="http://schemas.openxmlformats.org/drawingml/2006/main" noChangeAspect="1"/>
             </wp:cNvGraphicFramePr>
@@ -786,7 +863,7 @@
                   <pic:spPr>
                     <a:xfrm>
                       <a:off x="0" y="0"/>
-                      <a:ext cx="5533333" cy="6990476"/>
+                      <a:ext cx="6347102" cy="4500871"/>
                     </a:xfrm>
                     <a:prstGeom prst="rect">
                       <a:avLst/>
@@ -799,23 +876,133 @@
         </w:drawing>
       </w:r>
     </w:p>
-    <w:p>
-      <w:pPr>
-        <w:rPr>
-          <w:b/>
-          <w:bCs/>
-        </w:rPr>
-      </w:pPr>
+    <w:p/>
+    <w:p/>
+    <w:p>
+      <w:pPr>
+        <w:rPr>
+          <w:b/>
+          <w:bCs/>
+        </w:rPr>
+      </w:pPr>
+    </w:p>
+    <w:p>
+      <w:pPr>
+        <w:rPr>
+          <w:b/>
+          <w:bCs/>
+        </w:rPr>
+      </w:pPr>
+      <w:r>
+        <w:rPr>
+          <w:b/>
+          <w:bCs/>
+        </w:rPr>
+        <w:t xml:space="preserve">Passo </w:t>
+      </w:r>
+      <w:r>
+        <w:rPr>
+          <w:b/>
+          <w:bCs/>
+        </w:rPr>
+        <w:t>7</w:t>
+      </w:r>
+      <w:r>
+        <w:rPr>
+          <w:b/>
+          <w:bCs/>
+        </w:rPr>
+        <w:t xml:space="preserve"> </w:t>
+      </w:r>
+      <w:r>
+        <w:rPr>
+          <w:b/>
+          <w:bCs/>
+        </w:rPr>
+        <w:t>–</w:t>
+      </w:r>
+      <w:r>
+        <w:rPr>
+          <w:b/>
+          <w:bCs/>
+        </w:rPr>
+        <w:t xml:space="preserve"> </w:t>
+      </w:r>
+      <w:r>
+        <w:rPr>
+          <w:b/>
+          <w:bCs/>
+        </w:rPr>
+        <w:t>Gravando a</w:t>
+      </w:r>
+      <w:r>
+        <w:rPr>
+          <w:b/>
+          <w:bCs/>
+        </w:rPr>
+        <w:t xml:space="preserve"> atualização do arquivo no repositório</w:t>
+      </w:r>
+    </w:p>
+    <w:p>
+      <w:r>
+        <w:t>Executei</w:t>
+      </w:r>
+      <w:r>
+        <w:t xml:space="preserve"> o </w:t>
+      </w:r>
+      <w:r>
+        <w:t>comando “</w:t>
+      </w:r>
+      <w:r>
+        <w:rPr>
+          <w:b/>
+          <w:bCs/>
+          <w:i/>
+          <w:iCs/>
+        </w:rPr>
+        <w:t>git add.</w:t>
+      </w:r>
+      <w:r>
+        <w:rPr>
+          <w:b/>
+          <w:bCs/>
+          <w:i/>
+          <w:iCs/>
+        </w:rPr>
+        <w:t>”</w:t>
+      </w:r>
+      <w:r>
+        <w:t xml:space="preserve"> </w:t>
+      </w:r>
+      <w:r>
+        <w:t xml:space="preserve"> </w:t>
+      </w:r>
+      <w:r>
+        <w:t>Para importar</w:t>
+      </w:r>
+      <w:r>
+        <w:t xml:space="preserve"> todos os arquivos </w:t>
+      </w:r>
+      <w:r>
+        <w:t>d</w:t>
+      </w:r>
+      <w:r>
+        <w:t>e uma vez</w:t>
+      </w:r>
+      <w:r>
+        <w:t>.</w:t>
+      </w:r>
+    </w:p>
+    <w:p>
       <w:r>
         <w:rPr>
           <w:noProof/>
         </w:rPr>
-        <w:lastRenderedPageBreak/>
         <w:drawing>
-          <wp:inline distT="0" distB="0" distL="0" distR="0" wp14:anchorId="1D90AE7E" wp14:editId="5282CAE0">
-            <wp:extent cx="5977255" cy="9507220"/>
-            <wp:effectExtent l="0" t="0" r="4445" b="0"/>
-            <wp:docPr id="25" name="Imagem 25"/>
+          <wp:inline distT="0" distB="0" distL="0" distR="0" wp14:anchorId="5FDAA630" wp14:editId="77ED397D">
+            <wp:extent cx="6084433" cy="7931889"/>
+            <wp:effectExtent l="0" t="0" r="0" b="0"/>
+            <wp:docPr id="24" name="Imagem 24"/>
             <wp:cNvGraphicFramePr>
               <a:graphicFrameLocks xmlns:a="http://schemas.openxmlformats.org/drawingml/2006/main" noChangeAspect="1"/>
             </wp:cNvGraphicFramePr>
@@ -835,7 +1022,7 @@
                   <pic:spPr>
                     <a:xfrm>
                       <a:off x="0" y="0"/>
-                      <a:ext cx="5977255" cy="9507220"/>
+                      <a:ext cx="6119408" cy="7977484"/>
                     </a:xfrm>
                     <a:prstGeom prst="rect">
                       <a:avLst/>
@@ -851,64 +1038,139 @@
     <w:p>
       <w:pPr>
         <w:rPr>
-          <w:b/>
-          <w:bCs/>
-          <w:lang w:val="en-US"/>
-        </w:rPr>
-      </w:pPr>
-      <w:r>
-        <w:rPr>
-          <w:b/>
-          <w:bCs/>
-          <w:lang w:val="en-US"/>
+          <w:noProof/>
+        </w:rPr>
+      </w:pPr>
+    </w:p>
+    <w:p>
+      <w:pPr>
+        <w:rPr>
+          <w:noProof/>
+        </w:rPr>
+      </w:pPr>
+    </w:p>
+    <w:p>
+      <w:pPr>
+        <w:rPr>
+          <w:b/>
+          <w:bCs/>
+          <w:noProof/>
+        </w:rPr>
+      </w:pPr>
+      <w:r>
+        <w:rPr>
+          <w:b/>
+          <w:bCs/>
+          <w:noProof/>
         </w:rPr>
         <w:lastRenderedPageBreak/>
-        <w:t>Git commit -m “</w:t>
-      </w:r>
-      <w:proofErr w:type="spellStart"/>
-      <w:r>
-        <w:rPr>
-          <w:b/>
-          <w:bCs/>
-          <w:lang w:val="en-US"/>
-        </w:rPr>
-        <w:t>primeiro</w:t>
-      </w:r>
-      <w:proofErr w:type="spellEnd"/>
-      <w:r>
-        <w:rPr>
-          <w:b/>
-          <w:bCs/>
-          <w:lang w:val="en-US"/>
-        </w:rPr>
-        <w:t xml:space="preserve">  </w:t>
-      </w:r>
-      <w:r>
-        <w:rPr>
-          <w:b/>
-          <w:bCs/>
-          <w:lang w:val="en-US"/>
-        </w:rPr>
-        <w:t>commit”</w:t>
-      </w:r>
-    </w:p>
-    <w:p>
-      <w:pPr>
-        <w:rPr>
-          <w:b/>
-          <w:bCs/>
-          <w:lang w:val="en-US"/>
-        </w:rPr>
-      </w:pPr>
-      <w:r>
-        <w:rPr>
+        <w:t>Passo 8 – Confirma</w:t>
+      </w:r>
+      <w:r>
+        <w:rPr>
+          <w:b/>
+          <w:bCs/>
           <w:noProof/>
         </w:rPr>
+        <w:t>ndo</w:t>
+      </w:r>
+      <w:r>
+        <w:rPr>
+          <w:b/>
+          <w:bCs/>
+          <w:noProof/>
+        </w:rPr>
+        <w:t xml:space="preserve"> se todos os arquivos foram ad</w:t>
+      </w:r>
+      <w:r>
+        <w:rPr>
+          <w:b/>
+          <w:bCs/>
+          <w:noProof/>
+        </w:rPr>
+        <w:t>i</w:t>
+      </w:r>
+      <w:r>
+        <w:rPr>
+          <w:b/>
+          <w:bCs/>
+          <w:noProof/>
+        </w:rPr>
+        <w:t>cionados</w:t>
+      </w:r>
+    </w:p>
+    <w:p>
+      <w:pPr>
+        <w:rPr>
+          <w:noProof/>
+        </w:rPr>
+      </w:pPr>
+      <w:r>
+        <w:rPr>
+          <w:noProof/>
+        </w:rPr>
+        <w:t>E</w:t>
+      </w:r>
+      <w:r>
+        <w:rPr>
+          <w:noProof/>
+        </w:rPr>
+        <w:t xml:space="preserve">xecutei </w:t>
+      </w:r>
+      <w:r>
+        <w:rPr>
+          <w:b/>
+          <w:bCs/>
+          <w:i/>
+          <w:iCs/>
+          <w:noProof/>
+        </w:rPr>
+        <w:t>“</w:t>
+      </w:r>
+      <w:r>
+        <w:rPr>
+          <w:b/>
+          <w:bCs/>
+          <w:i/>
+          <w:iCs/>
+          <w:noProof/>
+        </w:rPr>
+        <w:t>git status</w:t>
+      </w:r>
+      <w:r>
+        <w:rPr>
+          <w:noProof/>
+        </w:rPr>
+        <w:t>”</w:t>
+      </w:r>
+      <w:r>
+        <w:rPr>
+          <w:noProof/>
+        </w:rPr>
+        <w:t>, para confirmar</w:t>
+      </w:r>
+      <w:r>
+        <w:rPr>
+          <w:noProof/>
+        </w:rPr>
+        <w:t xml:space="preserve"> se os arquivos foram adicionados.</w:t>
+      </w:r>
+    </w:p>
+    <w:p>
+      <w:pPr>
+        <w:rPr>
+          <w:noProof/>
+        </w:rPr>
+      </w:pPr>
+      <w:r>
+        <w:rPr>
+          <w:noProof/>
+        </w:rPr>
         <w:drawing>
-          <wp:inline distT="0" distB="0" distL="0" distR="0" wp14:anchorId="16855585" wp14:editId="2AEE0CEB">
-            <wp:extent cx="6188710" cy="8601710"/>
-            <wp:effectExtent l="0" t="0" r="2540" b="8890"/>
-            <wp:docPr id="26" name="Imagem 26"/>
+          <wp:inline distT="0" distB="0" distL="0" distR="0" wp14:anchorId="0AE9EEF2" wp14:editId="1AD7C6AA">
+            <wp:extent cx="5977071" cy="8677600"/>
+            <wp:effectExtent l="0" t="0" r="5080" b="0"/>
+            <wp:docPr id="25" name="Imagem 25"/>
             <wp:cNvGraphicFramePr>
               <a:graphicFrameLocks xmlns:a="http://schemas.openxmlformats.org/drawingml/2006/main" noChangeAspect="1"/>
             </wp:cNvGraphicFramePr>
@@ -928,7 +1190,7 @@
                   <pic:spPr>
                     <a:xfrm>
                       <a:off x="0" y="0"/>
-                      <a:ext cx="6188710" cy="8601710"/>
+                      <a:ext cx="5980671" cy="8682827"/>
                     </a:xfrm>
                     <a:prstGeom prst="rect">
                       <a:avLst/>
@@ -946,56 +1208,150 @@
         <w:rPr>
           <w:b/>
           <w:bCs/>
+        </w:rPr>
+      </w:pPr>
+      <w:r>
+        <w:rPr>
+          <w:b/>
+          <w:bCs/>
+        </w:rPr>
+        <w:lastRenderedPageBreak/>
+        <w:t>Passo 9 – Primeiro Commit</w:t>
+      </w:r>
+    </w:p>
+    <w:p>
+      <w:pPr>
+        <w:rPr>
+          <w:b/>
+          <w:bCs/>
           <w:lang w:val="en-US"/>
         </w:rPr>
       </w:pPr>
-    </w:p>
-    <w:p>
-      <w:pPr>
-        <w:rPr>
-          <w:b/>
-          <w:bCs/>
-        </w:rPr>
-      </w:pPr>
+      <w:r>
+        <w:rPr>
+          <w:b/>
+          <w:bCs/>
+          <w:lang w:val="en-US"/>
+        </w:rPr>
+        <w:t>“</w:t>
+      </w:r>
+      <w:r>
+        <w:rPr>
+          <w:b/>
+          <w:bCs/>
+          <w:lang w:val="en-US"/>
+        </w:rPr>
+        <w:t>Git commit -m</w:t>
+      </w:r>
+      <w:r>
+        <w:rPr>
+          <w:b/>
+          <w:bCs/>
+          <w:lang w:val="en-US"/>
+        </w:rPr>
+        <w:t>”</w:t>
+      </w:r>
+      <w:r>
+        <w:rPr>
+          <w:b/>
+          <w:bCs/>
+          <w:lang w:val="en-US"/>
+        </w:rPr>
+        <w:t xml:space="preserve"> </w:t>
+      </w:r>
+      <w:r>
+        <w:rPr>
+          <w:lang w:val="en-US"/>
+        </w:rPr>
+        <w:t xml:space="preserve">para </w:t>
+      </w:r>
       <w:proofErr w:type="spellStart"/>
       <w:r>
         <w:rPr>
-          <w:b/>
-          <w:bCs/>
-        </w:rPr>
-        <w:lastRenderedPageBreak/>
-        <w:t>Git</w:t>
+          <w:lang w:val="en-US"/>
+        </w:rPr>
+        <w:t>grav</w:t>
+      </w:r>
+      <w:r>
+        <w:rPr>
+          <w:lang w:val="en-US"/>
+        </w:rPr>
+        <w:t>a</w:t>
+      </w:r>
+      <w:r>
+        <w:rPr>
+          <w:lang w:val="en-US"/>
+        </w:rPr>
+        <w:t>r</w:t>
       </w:r>
       <w:proofErr w:type="spellEnd"/>
       <w:r>
         <w:rPr>
-          <w:b/>
-          <w:bCs/>
-        </w:rPr>
-        <w:t xml:space="preserve"> log – consultar </w:t>
+          <w:lang w:val="en-US"/>
+        </w:rPr>
+        <w:t xml:space="preserve"> </w:t>
       </w:r>
       <w:proofErr w:type="spellStart"/>
       <w:r>
         <w:rPr>
-          <w:b/>
-          <w:bCs/>
-        </w:rPr>
-        <w:t>historico</w:t>
+          <w:lang w:val="en-US"/>
+        </w:rPr>
+        <w:t>toda</w:t>
       </w:r>
       <w:proofErr w:type="spellEnd"/>
       <w:r>
         <w:rPr>
-          <w:b/>
-          <w:bCs/>
-        </w:rPr>
-        <w:t xml:space="preserve"> de movimentações</w:t>
-      </w:r>
-    </w:p>
-    <w:p>
-      <w:pPr>
-        <w:rPr>
-          <w:b/>
-          <w:bCs/>
+          <w:lang w:val="en-US"/>
+        </w:rPr>
+        <w:t xml:space="preserve"> a</w:t>
+      </w:r>
+      <w:r>
+        <w:t xml:space="preserve"> movimentação</w:t>
+      </w:r>
+      <w:r>
+        <w:rPr>
+          <w:lang w:val="en-US"/>
+        </w:rPr>
+        <w:t xml:space="preserve"> do </w:t>
+      </w:r>
+      <w:proofErr w:type="spellStart"/>
+      <w:r>
+        <w:rPr>
+          <w:lang w:val="en-US"/>
+        </w:rPr>
+        <w:t>diretorio</w:t>
+      </w:r>
+      <w:proofErr w:type="spellEnd"/>
+      <w:r>
+        <w:t xml:space="preserve"> em</w:t>
+      </w:r>
+      <w:r>
+        <w:rPr>
+          <w:lang w:val="en-US"/>
+        </w:rPr>
+        <w:t xml:space="preserve"> um </w:t>
+      </w:r>
+      <w:proofErr w:type="spellStart"/>
+      <w:r>
+        <w:rPr>
+          <w:lang w:val="en-US"/>
+        </w:rPr>
+        <w:t>arquivo</w:t>
+      </w:r>
+      <w:proofErr w:type="spellEnd"/>
+      <w:r>
+        <w:rPr>
+          <w:lang w:val="en-US"/>
+        </w:rPr>
+        <w:t>.</w:t>
+      </w:r>
+    </w:p>
+    <w:p>
+      <w:pPr>
+        <w:rPr>
+          <w:b/>
+          <w:bCs/>
+          <w:lang w:val="en-US"/>
         </w:rPr>
       </w:pPr>
       <w:r>
@@ -1003,10 +1359,10 @@
           <w:noProof/>
         </w:rPr>
         <w:drawing>
-          <wp:inline distT="0" distB="0" distL="0" distR="0" wp14:anchorId="4F20B92D" wp14:editId="05D600F1">
-            <wp:extent cx="6188710" cy="3052445"/>
-            <wp:effectExtent l="0" t="0" r="2540" b="0"/>
-            <wp:docPr id="28" name="Imagem 28"/>
+          <wp:inline distT="0" distB="0" distL="0" distR="0" wp14:anchorId="16855585" wp14:editId="2AEE0CEB">
+            <wp:extent cx="6188710" cy="8601710"/>
+            <wp:effectExtent l="0" t="0" r="2540" b="8890"/>
+            <wp:docPr id="26" name="Imagem 26"/>
             <wp:cNvGraphicFramePr>
               <a:graphicFrameLocks xmlns:a="http://schemas.openxmlformats.org/drawingml/2006/main" noChangeAspect="1"/>
             </wp:cNvGraphicFramePr>
@@ -1026,7 +1382,7 @@
                   <pic:spPr>
                     <a:xfrm>
                       <a:off x="0" y="0"/>
-                      <a:ext cx="6188710" cy="3052445"/>
+                      <a:ext cx="6188710" cy="8601710"/>
                     </a:xfrm>
                     <a:prstGeom prst="rect">
                       <a:avLst/>
@@ -1044,32 +1400,97 @@
         <w:rPr>
           <w:b/>
           <w:bCs/>
-        </w:rPr>
-      </w:pPr>
-    </w:p>
-    <w:p>
-      <w:pPr>
-        <w:rPr>
-          <w:b/>
-          <w:bCs/>
-        </w:rPr>
-      </w:pPr>
-      <w:r>
-        <w:rPr>
-          <w:b/>
-          <w:bCs/>
-        </w:rPr>
-        <w:t>Editei o arquivo por fora – executando o git status ele reconhece a alteração</w:t>
-      </w:r>
+          <w:lang w:val="en-US"/>
+        </w:rPr>
+      </w:pPr>
+    </w:p>
+    <w:p>
+      <w:pPr>
+        <w:rPr>
+          <w:b/>
+          <w:bCs/>
+        </w:rPr>
+      </w:pPr>
+      <w:r>
+        <w:rPr>
+          <w:b/>
+          <w:bCs/>
+        </w:rPr>
+        <w:t>Passo 10 - C</w:t>
+      </w:r>
+      <w:r>
+        <w:rPr>
+          <w:b/>
+          <w:bCs/>
+        </w:rPr>
+        <w:t>onsulta</w:t>
+      </w:r>
+      <w:r>
+        <w:rPr>
+          <w:b/>
+          <w:bCs/>
+        </w:rPr>
+        <w:t>ndo</w:t>
+      </w:r>
+      <w:r>
+        <w:rPr>
+          <w:b/>
+          <w:bCs/>
+        </w:rPr>
+        <w:t xml:space="preserve"> </w:t>
+      </w:r>
+      <w:r>
+        <w:rPr>
+          <w:b/>
+          <w:bCs/>
+        </w:rPr>
+        <w:t xml:space="preserve">o </w:t>
+      </w:r>
+      <w:r>
+        <w:rPr>
+          <w:b/>
+          <w:bCs/>
+        </w:rPr>
+        <w:t xml:space="preserve">historico de </w:t>
+      </w:r>
+      <w:r>
+        <w:rPr>
+          <w:b/>
+          <w:bCs/>
+        </w:rPr>
+        <w:t>Gravações pelo “</w:t>
+      </w:r>
+      <w:r>
+        <w:rPr>
+          <w:b/>
+          <w:bCs/>
+        </w:rPr>
+        <w:t>Git log</w:t>
+      </w:r>
+      <w:r>
+        <w:rPr>
+          <w:b/>
+          <w:bCs/>
+        </w:rPr>
+        <w:t>”</w:t>
+      </w:r>
+    </w:p>
+    <w:p>
+      <w:pPr>
+        <w:rPr>
+          <w:b/>
+          <w:bCs/>
+        </w:rPr>
+      </w:pPr>
       <w:r>
         <w:rPr>
           <w:noProof/>
         </w:rPr>
         <w:drawing>
-          <wp:inline distT="0" distB="0" distL="0" distR="0" wp14:anchorId="5821ED94" wp14:editId="66306BD3">
-            <wp:extent cx="6188710" cy="3834130"/>
-            <wp:effectExtent l="0" t="0" r="2540" b="0"/>
-            <wp:docPr id="29" name="Imagem 29"/>
+          <wp:inline distT="0" distB="0" distL="0" distR="0" wp14:anchorId="4F20B92D" wp14:editId="1601FC4F">
+            <wp:extent cx="6187914" cy="3678865"/>
+            <wp:effectExtent l="0" t="0" r="3810" b="0"/>
+            <wp:docPr id="28" name="Imagem 28"/>
             <wp:cNvGraphicFramePr>
               <a:graphicFrameLocks xmlns:a="http://schemas.openxmlformats.org/drawingml/2006/main" noChangeAspect="1"/>
             </wp:cNvGraphicFramePr>
@@ -1089,7 +1510,7 @@
                   <pic:spPr>
                     <a:xfrm>
                       <a:off x="0" y="0"/>
-                      <a:ext cx="6188710" cy="3834130"/>
+                      <a:ext cx="6198996" cy="3685454"/>
                     </a:xfrm>
                     <a:prstGeom prst="rect">
                       <a:avLst/>
@@ -1122,18 +1543,33 @@
           <w:b/>
           <w:bCs/>
         </w:rPr>
-        <w:lastRenderedPageBreak/>
-        <w:t>Mostra informações sobre a alteração feita no arquivo</w:t>
-      </w:r>
-      <w:r>
-        <w:rPr>
-          <w:noProof/>
-        </w:rPr>
+        <w:t>Passo 11 – Um arquivo foi alterado</w:t>
+      </w:r>
+    </w:p>
+    <w:p>
+      <w:r>
+        <w:t>Editei o arquivo por fora</w:t>
+      </w:r>
+      <w:r>
+        <w:t xml:space="preserve"> e </w:t>
+      </w:r>
+      <w:r>
+        <w:t>executando o git status ele reconhece a alteração</w:t>
+      </w:r>
+    </w:p>
+    <w:p>
+      <w:pPr>
+        <w:rPr>
+          <w:b/>
+          <w:bCs/>
+        </w:rPr>
+      </w:pPr>
+      <w:r>
         <w:drawing>
-          <wp:inline distT="0" distB="0" distL="0" distR="0" wp14:anchorId="46A2F5DA" wp14:editId="1F12068F">
-            <wp:extent cx="6188710" cy="7221855"/>
+          <wp:inline distT="0" distB="0" distL="0" distR="0" wp14:anchorId="5821ED94" wp14:editId="66306BD3">
+            <wp:extent cx="6188710" cy="3834130"/>
             <wp:effectExtent l="0" t="0" r="2540" b="0"/>
-            <wp:docPr id="30" name="Imagem 30"/>
+            <wp:docPr id="29" name="Imagem 29"/>
             <wp:cNvGraphicFramePr>
               <a:graphicFrameLocks xmlns:a="http://schemas.openxmlformats.org/drawingml/2006/main" noChangeAspect="1"/>
             </wp:cNvGraphicFramePr>
@@ -1153,7 +1589,7 @@
                   <pic:spPr>
                     <a:xfrm>
                       <a:off x="0" y="0"/>
-                      <a:ext cx="6188710" cy="7221855"/>
+                      <a:ext cx="6188710" cy="3834130"/>
                     </a:xfrm>
                     <a:prstGeom prst="rect">
                       <a:avLst/>
@@ -1173,54 +1609,70 @@
           <w:bCs/>
         </w:rPr>
       </w:pPr>
+    </w:p>
+    <w:p>
+      <w:pPr>
+        <w:rPr>
+          <w:b/>
+          <w:bCs/>
+        </w:rPr>
+      </w:pPr>
+    </w:p>
+    <w:p>
+      <w:pPr>
+        <w:rPr>
+          <w:b/>
+          <w:bCs/>
+        </w:rPr>
+      </w:pPr>
+      <w:r>
+        <w:rPr>
+          <w:b/>
+          <w:bCs/>
+        </w:rPr>
+        <w:t xml:space="preserve">Passo 12 - </w:t>
+      </w:r>
+      <w:r>
+        <w:rPr>
+          <w:b/>
+          <w:bCs/>
+        </w:rPr>
+        <w:t>Mostra informações sobre a alteração feita no arquivo</w:t>
+      </w:r>
+    </w:p>
+    <w:p>
+      <w:r>
+        <w:t xml:space="preserve">Comando: </w:t>
+      </w:r>
+      <w:r>
+        <w:rPr>
+          <w:b/>
+          <w:bCs/>
+          <w:i/>
+          <w:iCs/>
+        </w:rPr>
+        <w:t>“git diff</w:t>
+      </w:r>
+      <w:r>
+        <w:t>”</w:t>
+      </w:r>
+    </w:p>
+    <w:p>
+      <w:pPr>
+        <w:rPr>
+          <w:b/>
+          <w:bCs/>
+        </w:rPr>
+      </w:pPr>
       <w:r>
         <w:rPr>
           <w:noProof/>
         </w:rPr>
-        <w:t>gi</w:t>
-      </w:r>
-    </w:p>
-    <w:p>
-      <w:pPr>
-        <w:rPr>
-          <w:b/>
-          <w:bCs/>
-        </w:rPr>
-      </w:pPr>
-      <w:r>
-        <w:rPr>
-          <w:b/>
-          <w:bCs/>
-        </w:rPr>
-        <w:t xml:space="preserve">Novo </w:t>
-      </w:r>
-      <w:proofErr w:type="spellStart"/>
-      <w:r>
-        <w:rPr>
-          <w:b/>
-          <w:bCs/>
-        </w:rPr>
-        <w:t>commit</w:t>
-      </w:r>
-      <w:proofErr w:type="spellEnd"/>
-    </w:p>
-    <w:p>
-      <w:pPr>
-        <w:rPr>
-          <w:b/>
-          <w:bCs/>
-        </w:rPr>
-      </w:pPr>
-      <w:r>
-        <w:rPr>
-          <w:noProof/>
-        </w:rPr>
-        <w:lastRenderedPageBreak/>
         <w:drawing>
-          <wp:inline distT="0" distB="0" distL="0" distR="0" wp14:anchorId="278C2503" wp14:editId="11336FD5">
-            <wp:extent cx="6188710" cy="3573780"/>
-            <wp:effectExtent l="0" t="0" r="2540" b="7620"/>
-            <wp:docPr id="31" name="Imagem 31"/>
+          <wp:inline distT="0" distB="0" distL="0" distR="0" wp14:anchorId="46A2F5DA" wp14:editId="48E69DD4">
+            <wp:extent cx="6188710" cy="8027582"/>
+            <wp:effectExtent l="0" t="0" r="2540" b="0"/>
+            <wp:docPr id="30" name="Imagem 30"/>
             <wp:cNvGraphicFramePr>
               <a:graphicFrameLocks xmlns:a="http://schemas.openxmlformats.org/drawingml/2006/main" noChangeAspect="1"/>
             </wp:cNvGraphicFramePr>
@@ -1240,7 +1692,7 @@
                   <pic:spPr>
                     <a:xfrm>
                       <a:off x="0" y="0"/>
-                      <a:ext cx="6188710" cy="3573780"/>
+                      <a:ext cx="6192930" cy="8033055"/>
                     </a:xfrm>
                     <a:prstGeom prst="rect">
                       <a:avLst/>
@@ -1258,34 +1710,76 @@
         <w:rPr>
           <w:b/>
           <w:bCs/>
-          <w:lang w:val="en-US"/>
-        </w:rPr>
-      </w:pPr>
-      <w:r>
-        <w:rPr>
-          <w:b/>
-          <w:bCs/>
-          <w:lang w:val="en-US"/>
-        </w:rPr>
-        <w:t xml:space="preserve">Git checkout </w:t>
-      </w:r>
-      <w:proofErr w:type="spellStart"/>
-      <w:r>
-        <w:rPr>
-          <w:b/>
-          <w:bCs/>
-          <w:lang w:val="en-US"/>
-        </w:rPr>
-        <w:t>nome</w:t>
-      </w:r>
-      <w:proofErr w:type="spellEnd"/>
-      <w:r>
-        <w:rPr>
-          <w:b/>
-          <w:bCs/>
-          <w:lang w:val="en-US"/>
-        </w:rPr>
-        <w:t xml:space="preserve"> do commit</w:t>
+        </w:rPr>
+      </w:pPr>
+    </w:p>
+    <w:p>
+      <w:pPr>
+        <w:rPr>
+          <w:b/>
+          <w:bCs/>
+        </w:rPr>
+      </w:pPr>
+      <w:r>
+        <w:rPr>
+          <w:b/>
+          <w:bCs/>
+        </w:rPr>
+        <w:lastRenderedPageBreak/>
+        <w:t>Passo 13 – Commit “Alteração no Documento”</w:t>
+      </w:r>
+    </w:p>
+    <w:p>
+      <w:pPr>
+        <w:rPr>
+          <w:b/>
+          <w:bCs/>
+        </w:rPr>
+      </w:pPr>
+      <w:r>
+        <w:t>Primeiro foi adicionado a alteração do arquivo no Git pelo</w:t>
+      </w:r>
+      <w:r>
+        <w:rPr>
+          <w:b/>
+          <w:bCs/>
+        </w:rPr>
+        <w:t xml:space="preserve"> “git add”</w:t>
+      </w:r>
+      <w:r>
+        <w:rPr>
+          <w:b/>
+          <w:bCs/>
+        </w:rPr>
+        <w:t>.</w:t>
+      </w:r>
+    </w:p>
+    <w:p>
+      <w:pPr>
+        <w:rPr>
+          <w:b/>
+          <w:bCs/>
+        </w:rPr>
+      </w:pPr>
+      <w:r>
+        <w:t>Depois coloquei um</w:t>
+      </w:r>
+      <w:r>
+        <w:rPr>
+          <w:b/>
+          <w:bCs/>
+        </w:rPr>
+        <w:t xml:space="preserve"> “Commit -m” </w:t>
+      </w:r>
+      <w:r>
+        <w:t>para gravando a alteração</w:t>
+      </w:r>
+      <w:r>
+        <w:rPr>
+          <w:b/>
+          <w:bCs/>
+        </w:rPr>
+        <w:t>.</w:t>
       </w:r>
     </w:p>
     <w:p>
@@ -1300,10 +1794,10 @@
           <w:noProof/>
         </w:rPr>
         <w:drawing>
-          <wp:inline distT="0" distB="0" distL="0" distR="0" wp14:anchorId="2196AC05" wp14:editId="1E2E0E62">
-            <wp:extent cx="6684326" cy="4581525"/>
+          <wp:inline distT="0" distB="0" distL="0" distR="0" wp14:anchorId="278C2503" wp14:editId="2AE2D8B1">
+            <wp:extent cx="6188710" cy="3838354"/>
             <wp:effectExtent l="0" t="0" r="2540" b="0"/>
-            <wp:docPr id="18" name="Imagem 18"/>
+            <wp:docPr id="31" name="Imagem 31"/>
             <wp:cNvGraphicFramePr>
               <a:graphicFrameLocks xmlns:a="http://schemas.openxmlformats.org/drawingml/2006/main" noChangeAspect="1"/>
             </wp:cNvGraphicFramePr>
@@ -1323,7 +1817,7 @@
                   <pic:spPr>
                     <a:xfrm>
                       <a:off x="0" y="0"/>
-                      <a:ext cx="6725019" cy="4609416"/>
+                      <a:ext cx="6191530" cy="3840103"/>
                     </a:xfrm>
                     <a:prstGeom prst="rect">
                       <a:avLst/>
@@ -1343,58 +1837,30 @@
           <w:bCs/>
         </w:rPr>
       </w:pPr>
-      <w:proofErr w:type="spellStart"/>
-      <w:r>
-        <w:rPr>
-          <w:b/>
-          <w:bCs/>
-        </w:rPr>
-        <w:t>Tags</w:t>
-      </w:r>
-      <w:proofErr w:type="spellEnd"/>
-      <w:r>
-        <w:rPr>
-          <w:b/>
-          <w:bCs/>
-        </w:rPr>
-        <w:t xml:space="preserve"> </w:t>
-      </w:r>
-      <w:r>
-        <w:rPr>
-          <w:b/>
-          <w:bCs/>
-        </w:rPr>
-        <w:t xml:space="preserve">– usada </w:t>
-      </w:r>
-      <w:r>
-        <w:rPr>
-          <w:b/>
-          <w:bCs/>
-        </w:rPr>
-        <w:t xml:space="preserve">renomear </w:t>
-      </w:r>
-      <w:proofErr w:type="spellStart"/>
-      <w:r>
-        <w:rPr>
-          <w:b/>
-          <w:bCs/>
-        </w:rPr>
-        <w:t>hashe</w:t>
-      </w:r>
-      <w:proofErr w:type="spellEnd"/>
-      <w:r>
-        <w:rPr>
-          <w:b/>
-          <w:bCs/>
-        </w:rPr>
-        <w:t xml:space="preserve"> </w:t>
-      </w:r>
-      <w:r>
-        <w:rPr>
-          <w:b/>
-          <w:bCs/>
-        </w:rPr>
-        <w:t>por v1,v2</w:t>
+      <w:r>
+        <w:rPr>
+          <w:b/>
+          <w:bCs/>
+        </w:rPr>
+        <w:t>Passo 14 – Inseri uma tag no último commit “git tag v2”</w:t>
+      </w:r>
+    </w:p>
+    <w:p>
+      <w:pPr>
+        <w:rPr>
+          <w:b/>
+          <w:bCs/>
+        </w:rPr>
+      </w:pPr>
+      <w:r>
+        <w:t>Depois consultei a alteração com</w:t>
+      </w:r>
+      <w:r>
+        <w:rPr>
+          <w:b/>
+          <w:bCs/>
+        </w:rPr>
+        <w:t xml:space="preserve"> “git log”</w:t>
       </w:r>
     </w:p>
     <w:p>
@@ -1408,10 +1874,9 @@
         <w:rPr>
           <w:noProof/>
         </w:rPr>
-        <w:lastRenderedPageBreak/>
         <w:drawing>
-          <wp:inline distT="0" distB="0" distL="0" distR="0" wp14:anchorId="68C07455" wp14:editId="3AB65C5D">
-            <wp:extent cx="6188710" cy="2922270"/>
+          <wp:inline distT="0" distB="0" distL="0" distR="0" wp14:anchorId="68C07455" wp14:editId="3D8A876B">
+            <wp:extent cx="6188710" cy="3200400"/>
             <wp:effectExtent l="0" t="0" r="2540" b="0"/>
             <wp:docPr id="32" name="Imagem 32"/>
             <wp:cNvGraphicFramePr>
@@ -1433,7 +1898,7 @@
                   <pic:spPr>
                     <a:xfrm>
                       <a:off x="0" y="0"/>
-                      <a:ext cx="6188710" cy="2922270"/>
+                      <a:ext cx="6197058" cy="3204717"/>
                     </a:xfrm>
                     <a:prstGeom prst="rect">
                       <a:avLst/>
@@ -1447,350 +1912,77 @@
       </w:r>
     </w:p>
     <w:p>
-      <w:pPr>
-        <w:rPr>
-          <w:b/>
-          <w:bCs/>
-        </w:rPr>
-      </w:pPr>
-      <w:proofErr w:type="spellStart"/>
-      <w:r>
-        <w:rPr>
-          <w:b/>
-          <w:bCs/>
-        </w:rPr>
-        <w:t>Branches</w:t>
-      </w:r>
-      <w:proofErr w:type="spellEnd"/>
-      <w:r>
-        <w:rPr>
-          <w:b/>
-          <w:bCs/>
-        </w:rPr>
+      <w:r>
+        <w:t>Pronto terminei as alterações no git agora quero subir no git hub</w:t>
+      </w:r>
+      <w:r>
+        <w:t>.</w:t>
+      </w:r>
+    </w:p>
+    <w:p>
+      <w:pPr>
+        <w:rPr>
+          <w:b/>
+          <w:bCs/>
+        </w:rPr>
+      </w:pPr>
+    </w:p>
+    <w:p>
+      <w:pPr>
+        <w:rPr>
+          <w:b/>
+          <w:bCs/>
+        </w:rPr>
+      </w:pPr>
+    </w:p>
+    <w:p>
+      <w:r>
+        <w:rPr>
+          <w:b/>
+          <w:bCs/>
+          <w:lang w:val="en-US"/>
+        </w:rPr>
+        <w:t xml:space="preserve">Passo 15 – </w:t>
+      </w:r>
+      <w:r>
+        <w:rPr>
+          <w:b/>
+          <w:bCs/>
+        </w:rPr>
+        <w:t>A</w:t>
+      </w:r>
+      <w:r>
+        <w:rPr>
+          <w:b/>
+          <w:bCs/>
+        </w:rPr>
+        <w:t xml:space="preserve">cessei </w:t>
+      </w:r>
+      <w:r>
+        <w:rPr>
+          <w:b/>
+          <w:bCs/>
+        </w:rPr>
+        <w:t>o</w:t>
+      </w:r>
+      <w:r>
+        <w:rPr>
+          <w:b/>
+          <w:bCs/>
+        </w:rPr>
+        <w:t xml:space="preserve"> meu</w:t>
+      </w:r>
+      <w:r>
+        <w:rPr>
+          <w:b/>
+          <w:bCs/>
+        </w:rPr>
+        <w:t xml:space="preserve"> perfil do Git</w:t>
+      </w:r>
+      <w:r>
         <w:t xml:space="preserve"> </w:t>
       </w:r>
-      <w:r>
-        <w:rPr>
-          <w:b/>
-          <w:bCs/>
-        </w:rPr>
-        <w:t xml:space="preserve">- </w:t>
-      </w:r>
-      <w:r>
-        <w:rPr>
-          <w:b/>
-          <w:bCs/>
-        </w:rPr>
-        <w:t xml:space="preserve">criar uma outra biblioteca de </w:t>
-      </w:r>
-      <w:proofErr w:type="spellStart"/>
-      <w:r>
-        <w:rPr>
-          <w:b/>
-          <w:bCs/>
-        </w:rPr>
-        <w:t>commits</w:t>
-      </w:r>
-      <w:proofErr w:type="spellEnd"/>
-    </w:p>
-    <w:p>
-      <w:pPr>
-        <w:rPr>
-          <w:b/>
-          <w:bCs/>
-        </w:rPr>
-      </w:pPr>
-      <w:r>
-        <w:rPr>
-          <w:b/>
-          <w:bCs/>
-        </w:rPr>
-        <w:t xml:space="preserve"> Merges</w:t>
-      </w:r>
-      <w:r>
-        <w:rPr>
-          <w:b/>
-          <w:bCs/>
-        </w:rPr>
-        <w:t xml:space="preserve"> – mescla</w:t>
-      </w:r>
-      <w:r>
-        <w:rPr>
-          <w:b/>
-          <w:bCs/>
-        </w:rPr>
-        <w:t xml:space="preserve"> as duas </w:t>
-      </w:r>
-      <w:proofErr w:type="spellStart"/>
-      <w:r>
-        <w:rPr>
-          <w:b/>
-          <w:bCs/>
-        </w:rPr>
-        <w:t>branches</w:t>
-      </w:r>
-      <w:proofErr w:type="spellEnd"/>
-      <w:r>
-        <w:rPr>
-          <w:b/>
-          <w:bCs/>
-        </w:rPr>
-        <w:t xml:space="preserve"> pra pegar as </w:t>
-      </w:r>
-      <w:proofErr w:type="spellStart"/>
-      <w:r>
-        <w:rPr>
-          <w:b/>
-          <w:bCs/>
-        </w:rPr>
-        <w:t>atualizaçoes</w:t>
-      </w:r>
-      <w:proofErr w:type="spellEnd"/>
-    </w:p>
-    <w:p>
-      <w:pPr>
-        <w:rPr>
-          <w:b/>
-          <w:bCs/>
-          <w:lang w:val="en-US"/>
-        </w:rPr>
-      </w:pPr>
-      <w:proofErr w:type="spellStart"/>
-      <w:r>
-        <w:rPr>
-          <w:b/>
-          <w:bCs/>
-          <w:lang w:val="en-US"/>
-        </w:rPr>
-        <w:t>Comando</w:t>
-      </w:r>
-      <w:proofErr w:type="spellEnd"/>
-      <w:r>
-        <w:rPr>
-          <w:b/>
-          <w:bCs/>
-          <w:lang w:val="en-US"/>
-        </w:rPr>
-        <w:t xml:space="preserve">: merge </w:t>
-      </w:r>
-      <w:proofErr w:type="spellStart"/>
-      <w:r>
-        <w:rPr>
-          <w:b/>
-          <w:bCs/>
-          <w:lang w:val="en-US"/>
-        </w:rPr>
-        <w:t>brach</w:t>
-      </w:r>
-      <w:proofErr w:type="spellEnd"/>
-      <w:r>
-        <w:rPr>
-          <w:b/>
-          <w:bCs/>
-          <w:lang w:val="en-US"/>
-        </w:rPr>
-        <w:t xml:space="preserve"> ‘master’ into v3</w:t>
-      </w:r>
-    </w:p>
-    <w:p>
-      <w:pPr>
-        <w:rPr>
-          <w:b/>
-          <w:bCs/>
-          <w:lang w:val="en-US"/>
-        </w:rPr>
-      </w:pPr>
-      <w:r>
-        <w:rPr>
-          <w:b/>
-          <w:bCs/>
-          <w:lang w:val="en-US"/>
-        </w:rPr>
-        <w:t>Git merge master</w:t>
-      </w:r>
-    </w:p>
-    <w:p>
-      <w:pPr>
-        <w:rPr>
-          <w:b/>
-          <w:bCs/>
-          <w:lang w:val="en-US"/>
-        </w:rPr>
-      </w:pPr>
-      <w:r>
-        <w:rPr>
-          <w:b/>
-          <w:bCs/>
-          <w:lang w:val="en-US"/>
-        </w:rPr>
-        <w:t>Git merge v3</w:t>
-      </w:r>
-    </w:p>
-    <w:p>
-      <w:pPr>
-        <w:rPr>
-          <w:b/>
-          <w:bCs/>
-          <w:lang w:val="en-US"/>
-        </w:rPr>
-      </w:pPr>
-    </w:p>
-    <w:p>
-      <w:pPr>
-        <w:rPr>
-          <w:b/>
-          <w:bCs/>
-          <w:lang w:val="en-US"/>
-        </w:rPr>
-      </w:pPr>
-    </w:p>
-    <w:p>
-      <w:pPr>
-        <w:rPr>
-          <w:lang w:val="en-US"/>
-        </w:rPr>
-      </w:pPr>
       <w:hyperlink r:id="rId23" w:history="1">
-        <w:r>
-          <w:rPr>
-            <w:rStyle w:val="Hyperlink"/>
-            <w:lang w:val="en-US"/>
-          </w:rPr>
-          <w:t>https://www.toptal.com/de</w:t>
-        </w:r>
-        <w:r>
-          <w:rPr>
-            <w:rStyle w:val="Hyperlink"/>
-            <w:lang w:val="en-US"/>
-          </w:rPr>
-          <w:t>v</w:t>
-        </w:r>
-        <w:r>
-          <w:rPr>
-            <w:rStyle w:val="Hyperlink"/>
-            <w:lang w:val="en-US"/>
-          </w:rPr>
-          <w:t>elopers/gitignore</w:t>
-        </w:r>
-      </w:hyperlink>
-    </w:p>
-    <w:p>
-      <w:pPr>
-        <w:rPr>
-          <w:b/>
-          <w:bCs/>
-          <w:lang w:val="en-US"/>
-        </w:rPr>
-      </w:pPr>
-    </w:p>
-    <w:p>
-      <w:pPr>
-        <w:rPr>
-          <w:b/>
-          <w:bCs/>
-          <w:lang w:val="en-US"/>
-        </w:rPr>
-      </w:pPr>
-    </w:p>
-    <w:p>
-      <w:pPr>
-        <w:rPr>
-          <w:b/>
-          <w:bCs/>
-          <w:lang w:val="en-US"/>
-        </w:rPr>
-      </w:pPr>
-    </w:p>
-    <w:p>
-      <w:pPr>
-        <w:rPr>
-          <w:b/>
-          <w:bCs/>
-          <w:lang w:val="en-US"/>
-        </w:rPr>
-      </w:pPr>
-    </w:p>
-    <w:p>
-      <w:pPr>
-        <w:rPr>
-          <w:b/>
-          <w:bCs/>
-          <w:lang w:val="en-US"/>
-        </w:rPr>
-      </w:pPr>
-    </w:p>
-    <w:p>
-      <w:pPr>
-        <w:rPr>
-          <w:b/>
-          <w:bCs/>
-          <w:lang w:val="en-US"/>
-        </w:rPr>
-      </w:pPr>
-    </w:p>
-    <w:p>
-      <w:pPr>
-        <w:rPr>
-          <w:b/>
-          <w:bCs/>
-          <w:lang w:val="en-US"/>
-        </w:rPr>
-      </w:pPr>
-    </w:p>
-    <w:p>
-      <w:pPr>
-        <w:rPr>
-          <w:b/>
-          <w:bCs/>
-          <w:lang w:val="en-US"/>
-        </w:rPr>
-      </w:pPr>
-    </w:p>
-    <w:p>
-      <w:pPr>
-        <w:rPr>
-          <w:b/>
-          <w:bCs/>
-          <w:lang w:val="en-US"/>
-        </w:rPr>
-      </w:pPr>
-    </w:p>
-    <w:p>
-      <w:pPr>
-        <w:rPr>
-          <w:b/>
-          <w:bCs/>
-          <w:lang w:val="en-US"/>
-        </w:rPr>
-      </w:pPr>
-    </w:p>
-    <w:p>
-      <w:pPr>
-        <w:rPr>
-          <w:b/>
-          <w:bCs/>
-        </w:rPr>
-      </w:pPr>
-      <w:r>
-        <w:rPr>
-          <w:b/>
-          <w:bCs/>
-        </w:rPr>
-        <w:t>Pelo Github</w:t>
-      </w:r>
-    </w:p>
-    <w:p>
-      <w:r>
-        <w:rPr>
-          <w:b/>
-          <w:bCs/>
-        </w:rPr>
-        <w:t>Passo1:</w:t>
-      </w:r>
-      <w:r>
-        <w:t xml:space="preserve">Abrir o perfil do Git </w:t>
-      </w:r>
-      <w:hyperlink r:id="rId24" w:history="1">
         <w:r>
           <w:rPr>
             <w:rStyle w:val="Hyperlink"/>
@@ -1811,61 +2003,221 @@
         </w:rPr>
       </w:pPr>
       <w:r>
-        <w:rPr>
-          <w:b/>
-          <w:bCs/>
-        </w:rPr>
-        <w:t>Passo2</w:t>
-      </w:r>
-      <w:r>
-        <w:t xml:space="preserve">: Selecionar a guia </w:t>
-      </w:r>
-      <w:r>
+        <w:t xml:space="preserve">Selecionar a guia </w:t>
+      </w:r>
+      <w:r>
+        <w:rPr>
+          <w:b/>
+          <w:bCs/>
+        </w:rPr>
+        <w:t>“Repositories”</w:t>
+      </w:r>
+      <w:r>
+        <w:t xml:space="preserve"> </w:t>
+      </w:r>
+      <w:r>
+        <w:t>e</w:t>
+      </w:r>
+      <w:r>
+        <w:t xml:space="preserve"> Clicar em “</w:t>
+      </w:r>
+      <w:r>
+        <w:rPr>
+          <w:b/>
+          <w:bCs/>
+        </w:rPr>
+        <w:t>New”</w:t>
+      </w:r>
+    </w:p>
+    <w:p>
+      <w:pPr>
         <w:rPr>
           <w:i/>
           <w:iCs/>
           <w:u w:val="single"/>
         </w:rPr>
-        <w:t>“Repositories”</w:t>
-      </w:r>
-      <w:r>
-        <w:t xml:space="preserve"> – Clicar em “</w:t>
-      </w:r>
-      <w:r>
+      </w:pPr>
+      <w:r>
+        <w:rPr>
+          <w:noProof/>
+        </w:rPr>
+        <w:drawing>
+          <wp:inline distT="0" distB="0" distL="0" distR="0" wp14:anchorId="066C5BB3" wp14:editId="1400A78A">
+            <wp:extent cx="6188710" cy="2509114"/>
+            <wp:effectExtent l="0" t="0" r="2540" b="5715"/>
+            <wp:docPr id="33" name="Imagem 33"/>
+            <wp:cNvGraphicFramePr>
+              <a:graphicFrameLocks xmlns:a="http://schemas.openxmlformats.org/drawingml/2006/main" noChangeAspect="1"/>
+            </wp:cNvGraphicFramePr>
+            <a:graphic xmlns:a="http://schemas.openxmlformats.org/drawingml/2006/main">
+              <a:graphicData uri="http://schemas.openxmlformats.org/drawingml/2006/picture">
+                <pic:pic xmlns:pic="http://schemas.openxmlformats.org/drawingml/2006/picture">
+                  <pic:nvPicPr>
+                    <pic:cNvPr id="1" name=""/>
+                    <pic:cNvPicPr/>
+                  </pic:nvPicPr>
+                  <pic:blipFill>
+                    <a:blip r:embed="rId24"/>
+                    <a:stretch>
+                      <a:fillRect/>
+                    </a:stretch>
+                  </pic:blipFill>
+                  <pic:spPr>
+                    <a:xfrm>
+                      <a:off x="0" y="0"/>
+                      <a:ext cx="6194640" cy="2511518"/>
+                    </a:xfrm>
+                    <a:prstGeom prst="rect">
+                      <a:avLst/>
+                    </a:prstGeom>
+                  </pic:spPr>
+                </pic:pic>
+              </a:graphicData>
+            </a:graphic>
+          </wp:inline>
+        </w:drawing>
+      </w:r>
+    </w:p>
+    <w:p>
+      <w:pPr>
+        <w:rPr>
+          <w:b/>
+          <w:bCs/>
+          <w:lang w:val="en-US"/>
+        </w:rPr>
+      </w:pPr>
+    </w:p>
+    <w:p>
+      <w:pPr>
         <w:rPr>
           <w:i/>
           <w:iCs/>
           <w:u w:val="single"/>
         </w:rPr>
-        <w:t>New</w:t>
-      </w:r>
-      <w:r>
+      </w:pPr>
+      <w:r>
+        <w:rPr>
+          <w:b/>
+          <w:bCs/>
+          <w:lang w:val="en-US"/>
+        </w:rPr>
+        <w:t xml:space="preserve">Passo 16 </w:t>
+      </w:r>
+      <w:r>
+        <w:rPr>
+          <w:b/>
+          <w:bCs/>
+        </w:rPr>
+        <w:t xml:space="preserve">– </w:t>
+      </w:r>
+      <w:r>
+        <w:rPr>
+          <w:b/>
+          <w:bCs/>
+        </w:rPr>
+        <w:t>C</w:t>
+      </w:r>
+      <w:r>
+        <w:rPr>
+          <w:b/>
+          <w:bCs/>
+        </w:rPr>
+        <w:t>riando um Repositório</w:t>
+      </w:r>
+    </w:p>
+    <w:p>
+      <w:pPr>
+        <w:rPr>
+          <w:b/>
+          <w:bCs/>
+          <w:lang w:val="en-US"/>
+        </w:rPr>
+      </w:pPr>
+      <w:r>
+        <w:t>Foi informado o nome</w:t>
+      </w:r>
+      <w:r>
+        <w:t xml:space="preserve">, </w:t>
+      </w:r>
+      <w:r>
+        <w:t>definido com público e selecionado</w:t>
+      </w:r>
+      <w:r>
+        <w:rPr>
+          <w:i/>
+          <w:iCs/>
+        </w:rPr>
+        <w:t xml:space="preserve"> </w:t>
+      </w:r>
+      <w:r>
+        <w:rPr>
+          <w:b/>
+          <w:bCs/>
+          <w:lang w:val="en-US"/>
+        </w:rPr>
+        <w:t>“</w:t>
+      </w:r>
+      <w:r>
+        <w:rPr>
+          <w:b/>
+          <w:bCs/>
+          <w:i/>
+          <w:iCs/>
+        </w:rPr>
+        <w:t>c</w:t>
+      </w:r>
+      <w:r>
+        <w:rPr>
+          <w:b/>
+          <w:bCs/>
+          <w:i/>
+          <w:iCs/>
+        </w:rPr>
+        <w:t>r</w:t>
+      </w:r>
+      <w:r>
+        <w:rPr>
+          <w:b/>
+          <w:bCs/>
+          <w:i/>
+          <w:iCs/>
+        </w:rPr>
+        <w:t>eate repositor</w:t>
+      </w:r>
+      <w:r>
+        <w:rPr>
+          <w:b/>
+          <w:bCs/>
+          <w:i/>
+          <w:iCs/>
+        </w:rPr>
+        <w:t>y</w:t>
+      </w:r>
+      <w:r>
+        <w:rPr>
+          <w:b/>
+          <w:bCs/>
+        </w:rPr>
+        <w:t>”</w:t>
+      </w:r>
+    </w:p>
+    <w:p>
+      <w:pPr>
         <w:rPr>
           <w:i/>
           <w:iCs/>
           <w:u w:val="single"/>
         </w:rPr>
-        <w:t>”</w:t>
-      </w:r>
-    </w:p>
-    <w:p>
-      <w:pPr>
-        <w:rPr>
-          <w:i/>
-          <w:iCs/>
-          <w:u w:val="single"/>
-        </w:rPr>
       </w:pPr>
       <w:r>
         <w:rPr>
           <w:noProof/>
         </w:rPr>
-        <w:lastRenderedPageBreak/>
         <w:drawing>
-          <wp:inline distT="0" distB="0" distL="0" distR="0" wp14:anchorId="066C5BB3" wp14:editId="5F2AF9A2">
-            <wp:extent cx="6188710" cy="2182495"/>
-            <wp:effectExtent l="0" t="0" r="2540" b="8255"/>
-            <wp:docPr id="33" name="Imagem 33"/>
+          <wp:inline distT="0" distB="0" distL="0" distR="0" wp14:anchorId="5BD31E0A" wp14:editId="3527E377">
+            <wp:extent cx="6188011" cy="4893869"/>
+            <wp:effectExtent l="0" t="0" r="3810" b="2540"/>
+            <wp:docPr id="34" name="Imagem 34"/>
             <wp:cNvGraphicFramePr>
               <a:graphicFrameLocks xmlns:a="http://schemas.openxmlformats.org/drawingml/2006/main" noChangeAspect="1"/>
             </wp:cNvGraphicFramePr>
@@ -1885,7 +2237,7 @@
                   <pic:spPr>
                     <a:xfrm>
                       <a:off x="0" y="0"/>
-                      <a:ext cx="6188710" cy="2182495"/>
+                      <a:ext cx="6204234" cy="4906699"/>
                     </a:xfrm>
                     <a:prstGeom prst="rect">
                       <a:avLst/>
@@ -1910,57 +2262,254 @@
     <w:p>
       <w:pPr>
         <w:rPr>
+          <w:b/>
+          <w:bCs/>
+        </w:rPr>
+      </w:pPr>
+      <w:r>
+        <w:rPr>
+          <w:b/>
+          <w:bCs/>
+          <w:lang w:val="en-US"/>
+        </w:rPr>
+        <w:t>Passo 1</w:t>
+      </w:r>
+      <w:r>
+        <w:rPr>
+          <w:b/>
+          <w:bCs/>
+          <w:lang w:val="en-US"/>
+        </w:rPr>
+        <w:t>7</w:t>
+      </w:r>
+      <w:r>
+        <w:rPr>
+          <w:b/>
+          <w:bCs/>
+          <w:lang w:val="en-US"/>
+        </w:rPr>
+        <w:t xml:space="preserve"> </w:t>
+      </w:r>
+      <w:r>
+        <w:rPr>
+          <w:b/>
+          <w:bCs/>
+        </w:rPr>
+        <w:t xml:space="preserve">– </w:t>
+      </w:r>
+      <w:r>
+        <w:rPr>
+          <w:b/>
+          <w:bCs/>
+        </w:rPr>
+        <w:t>Subindo meu Git no Git hub</w:t>
+      </w:r>
+    </w:p>
+    <w:p>
+      <w:pPr>
+        <w:rPr>
+          <w:b/>
+          <w:bCs/>
+          <w:i/>
+          <w:iCs/>
+        </w:rPr>
+      </w:pPr>
+      <w:r>
+        <w:t>Depois que for criado vai abrir essa tela</w:t>
+      </w:r>
+      <w:r>
+        <w:t xml:space="preserve"> e </w:t>
+      </w:r>
+      <w:proofErr w:type="spellStart"/>
+      <w:r>
+        <w:t>e</w:t>
+      </w:r>
+      <w:proofErr w:type="spellEnd"/>
+      <w:r>
+        <w:t xml:space="preserve"> selecionado a opção</w:t>
+      </w:r>
+      <w:r>
+        <w:t xml:space="preserve"> </w:t>
+      </w:r>
+      <w:r>
+        <w:rPr>
+          <w:b/>
+          <w:bCs/>
+          <w:i/>
+          <w:iCs/>
+        </w:rPr>
+        <w:t>“</w:t>
+      </w:r>
+      <w:proofErr w:type="spellStart"/>
+      <w:r>
+        <w:rPr>
+          <w:b/>
+          <w:bCs/>
+          <w:i/>
+          <w:iCs/>
+        </w:rPr>
+        <w:t>or</w:t>
+      </w:r>
+      <w:proofErr w:type="spellEnd"/>
+      <w:r>
+        <w:rPr>
+          <w:b/>
+          <w:bCs/>
+          <w:i/>
+          <w:iCs/>
+        </w:rPr>
+        <w:t xml:space="preserve"> </w:t>
+      </w:r>
+      <w:proofErr w:type="spellStart"/>
+      <w:r>
+        <w:rPr>
+          <w:b/>
+          <w:bCs/>
+          <w:i/>
+          <w:iCs/>
+        </w:rPr>
+        <w:t>push</w:t>
+      </w:r>
+      <w:proofErr w:type="spellEnd"/>
+      <w:r>
+        <w:rPr>
+          <w:b/>
+          <w:bCs/>
+          <w:i/>
+          <w:iCs/>
+        </w:rPr>
+        <w:t xml:space="preserve"> </w:t>
+      </w:r>
+      <w:proofErr w:type="spellStart"/>
+      <w:r>
+        <w:rPr>
+          <w:b/>
+          <w:bCs/>
+          <w:i/>
+          <w:iCs/>
+        </w:rPr>
+        <w:t>existing</w:t>
+      </w:r>
+      <w:proofErr w:type="spellEnd"/>
+      <w:r>
+        <w:rPr>
+          <w:b/>
+          <w:bCs/>
+          <w:i/>
+          <w:iCs/>
+        </w:rPr>
+        <w:t xml:space="preserve"> </w:t>
+      </w:r>
+      <w:proofErr w:type="spellStart"/>
+      <w:r>
+        <w:rPr>
+          <w:b/>
+          <w:bCs/>
+          <w:i/>
+          <w:iCs/>
+        </w:rPr>
+        <w:t>repostiry</w:t>
+      </w:r>
+      <w:proofErr w:type="spellEnd"/>
+      <w:r>
+        <w:rPr>
+          <w:b/>
+          <w:bCs/>
+          <w:i/>
+          <w:iCs/>
+        </w:rPr>
+        <w:t xml:space="preserve"> </w:t>
+      </w:r>
+      <w:proofErr w:type="spellStart"/>
+      <w:r>
+        <w:rPr>
+          <w:b/>
+          <w:bCs/>
+          <w:i/>
+          <w:iCs/>
+        </w:rPr>
+        <w:t>the</w:t>
+      </w:r>
+      <w:proofErr w:type="spellEnd"/>
+      <w:r>
+        <w:rPr>
+          <w:b/>
+          <w:bCs/>
+          <w:i/>
+          <w:iCs/>
+        </w:rPr>
+        <w:t xml:space="preserve"> </w:t>
+      </w:r>
+      <w:proofErr w:type="spellStart"/>
+      <w:r>
+        <w:rPr>
+          <w:b/>
+          <w:bCs/>
+          <w:i/>
+          <w:iCs/>
+        </w:rPr>
+        <w:t>command</w:t>
+      </w:r>
+      <w:proofErr w:type="spellEnd"/>
+      <w:r>
+        <w:rPr>
+          <w:b/>
+          <w:bCs/>
+          <w:i/>
+          <w:iCs/>
+        </w:rPr>
+        <w:t xml:space="preserve"> </w:t>
+      </w:r>
+      <w:proofErr w:type="spellStart"/>
+      <w:r>
+        <w:rPr>
+          <w:b/>
+          <w:bCs/>
+          <w:i/>
+          <w:iCs/>
+        </w:rPr>
+        <w:t>line</w:t>
+      </w:r>
+      <w:proofErr w:type="spellEnd"/>
+      <w:r>
+        <w:rPr>
+          <w:b/>
+          <w:bCs/>
+          <w:i/>
+          <w:iCs/>
+        </w:rPr>
+        <w:t>”</w:t>
+      </w:r>
+      <w:r>
+        <w:rPr>
+          <w:b/>
+          <w:bCs/>
+          <w:i/>
+          <w:iCs/>
+        </w:rPr>
+        <w:t xml:space="preserve"> </w:t>
+      </w:r>
+      <w:r>
+        <w:t>clicado no botão copiar e colado no git.</w:t>
+      </w:r>
+    </w:p>
+    <w:p>
+      <w:pPr>
+        <w:rPr>
           <w:i/>
           <w:iCs/>
           <w:u w:val="single"/>
         </w:rPr>
       </w:pPr>
-    </w:p>
-    <w:p>
-      <w:pPr>
-        <w:rPr>
-          <w:i/>
-          <w:iCs/>
-          <w:u w:val="single"/>
-        </w:rPr>
-      </w:pPr>
-    </w:p>
-    <w:p>
-      <w:pPr>
-        <w:rPr>
-          <w:i/>
-          <w:iCs/>
-          <w:u w:val="single"/>
-        </w:rPr>
-      </w:pPr>
-    </w:p>
-    <w:p>
-      <w:pPr>
-        <w:rPr>
-          <w:i/>
-          <w:iCs/>
-          <w:u w:val="single"/>
-        </w:rPr>
-      </w:pPr>
-    </w:p>
-    <w:p>
-      <w:pPr>
-        <w:rPr>
-          <w:i/>
-          <w:iCs/>
-          <w:u w:val="single"/>
-        </w:rPr>
-      </w:pPr>
       <w:r>
         <w:rPr>
           <w:noProof/>
         </w:rPr>
-        <w:lastRenderedPageBreak/>
         <w:drawing>
-          <wp:inline distT="0" distB="0" distL="0" distR="0" wp14:anchorId="5BD31E0A" wp14:editId="153D5C0C">
+          <wp:inline distT="0" distB="0" distL="0" distR="0" wp14:anchorId="19281D86" wp14:editId="4C60EE60">
             <wp:extent cx="6188710" cy="3702685"/>
             <wp:effectExtent l="0" t="0" r="2540" b="0"/>
-            <wp:docPr id="34" name="Imagem 34"/>
+            <wp:docPr id="35" name="Imagem 35"/>
             <wp:cNvGraphicFramePr>
               <a:graphicFrameLocks xmlns:a="http://schemas.openxmlformats.org/drawingml/2006/main" noChangeAspect="1"/>
             </wp:cNvGraphicFramePr>
@@ -1992,15 +2541,46 @@
           </wp:inline>
         </w:drawing>
       </w:r>
+    </w:p>
+    <w:p/>
+    <w:p>
+      <w:pPr>
+        <w:spacing w:after="0"/>
+      </w:pPr>
+      <w:r>
+        <w:t>Depois disso vai</w:t>
+      </w:r>
+      <w:r>
+        <w:t xml:space="preserve"> aparecer uma tela de login, para vi</w:t>
+      </w:r>
+      <w:r>
+        <w:t>n</w:t>
+      </w:r>
+      <w:r>
+        <w:t>cular seu git ao git hub</w:t>
+      </w:r>
+      <w:r>
+        <w:t>.</w:t>
+      </w:r>
+    </w:p>
+    <w:p/>
+    <w:p>
+      <w:pPr>
+        <w:rPr>
+          <w:i/>
+          <w:iCs/>
+          <w:u w:val="single"/>
+        </w:rPr>
+      </w:pPr>
       <w:r>
         <w:rPr>
           <w:noProof/>
         </w:rPr>
         <w:drawing>
-          <wp:inline distT="0" distB="0" distL="0" distR="0" wp14:anchorId="19281D86" wp14:editId="4C60EE60">
-            <wp:extent cx="6188710" cy="3702685"/>
+          <wp:inline distT="0" distB="0" distL="0" distR="0" wp14:anchorId="02743115" wp14:editId="75913B05">
+            <wp:extent cx="6188710" cy="3295650"/>
             <wp:effectExtent l="0" t="0" r="2540" b="0"/>
-            <wp:docPr id="35" name="Imagem 35"/>
+            <wp:docPr id="36" name="Imagem 36"/>
             <wp:cNvGraphicFramePr>
               <a:graphicFrameLocks xmlns:a="http://schemas.openxmlformats.org/drawingml/2006/main" noChangeAspect="1"/>
             </wp:cNvGraphicFramePr>
@@ -2020,7 +2600,7 @@
                   <pic:spPr>
                     <a:xfrm>
                       <a:off x="0" y="0"/>
-                      <a:ext cx="6188710" cy="3702685"/>
+                      <a:ext cx="6188710" cy="3295650"/>
                     </a:xfrm>
                     <a:prstGeom prst="rect">
                       <a:avLst/>
@@ -2035,6 +2615,39 @@
     </w:p>
     <w:p>
       <w:pPr>
+        <w:spacing w:after="0"/>
+      </w:pPr>
+    </w:p>
+    <w:p>
+      <w:pPr>
+        <w:spacing w:after="0"/>
+      </w:pPr>
+    </w:p>
+    <w:p>
+      <w:pPr>
+        <w:spacing w:after="0"/>
+      </w:pPr>
+    </w:p>
+    <w:p>
+      <w:pPr>
+        <w:spacing w:after="0"/>
+      </w:pPr>
+    </w:p>
+    <w:p>
+      <w:pPr>
+        <w:spacing w:after="0"/>
+      </w:pPr>
+      <w:r>
+        <w:t>Depois de logar sua conta ele vai subir seu arquivo no Git hub:</w:t>
+      </w:r>
+    </w:p>
+    <w:p>
+      <w:pPr>
+        <w:spacing w:after="0"/>
+      </w:pPr>
+    </w:p>
+    <w:p>
+      <w:pPr>
         <w:rPr>
           <w:i/>
           <w:iCs/>
@@ -2045,12 +2658,11 @@
         <w:rPr>
           <w:noProof/>
         </w:rPr>
-        <w:lastRenderedPageBreak/>
         <w:drawing>
-          <wp:inline distT="0" distB="0" distL="0" distR="0" wp14:anchorId="02743115" wp14:editId="4E84FB76">
-            <wp:extent cx="6188710" cy="2661285"/>
-            <wp:effectExtent l="0" t="0" r="2540" b="5715"/>
-            <wp:docPr id="36" name="Imagem 36"/>
+          <wp:inline distT="0" distB="0" distL="0" distR="0" wp14:anchorId="1177B43B" wp14:editId="3849F85A">
+            <wp:extent cx="5200000" cy="2457143"/>
+            <wp:effectExtent l="0" t="0" r="1270" b="635"/>
+            <wp:docPr id="37" name="Imagem 37"/>
             <wp:cNvGraphicFramePr>
               <a:graphicFrameLocks xmlns:a="http://schemas.openxmlformats.org/drawingml/2006/main" noChangeAspect="1"/>
             </wp:cNvGraphicFramePr>
@@ -2070,7 +2682,7 @@
                   <pic:spPr>
                     <a:xfrm>
                       <a:off x="0" y="0"/>
-                      <a:ext cx="6188710" cy="2661285"/>
+                      <a:ext cx="5200000" cy="2457143"/>
                     </a:xfrm>
                     <a:prstGeom prst="rect">
                       <a:avLst/>
@@ -2091,15 +2703,39 @@
           <w:u w:val="single"/>
         </w:rPr>
       </w:pPr>
+    </w:p>
+    <w:p>
+      <w:pPr>
+        <w:rPr>
+          <w:b/>
+          <w:bCs/>
+        </w:rPr>
+      </w:pPr>
+      <w:r>
+        <w:rPr>
+          <w:b/>
+          <w:bCs/>
+        </w:rPr>
+        <w:t>Passo 18 – Meu Git subiu e está postado</w:t>
+      </w:r>
+    </w:p>
+    <w:p>
+      <w:pPr>
+        <w:rPr>
+          <w:i/>
+          <w:iCs/>
+          <w:u w:val="single"/>
+        </w:rPr>
+      </w:pPr>
       <w:r>
         <w:rPr>
           <w:noProof/>
         </w:rPr>
         <w:drawing>
-          <wp:inline distT="0" distB="0" distL="0" distR="0" wp14:anchorId="1177B43B" wp14:editId="3849F85A">
-            <wp:extent cx="5200000" cy="2457143"/>
-            <wp:effectExtent l="0" t="0" r="1270" b="635"/>
-            <wp:docPr id="37" name="Imagem 37"/>
+          <wp:inline distT="0" distB="0" distL="0" distR="0" wp14:anchorId="24BFE4F1" wp14:editId="192D15E4">
+            <wp:extent cx="6188710" cy="4168775"/>
+            <wp:effectExtent l="0" t="0" r="2540" b="3175"/>
+            <wp:docPr id="38" name="Imagem 38"/>
             <wp:cNvGraphicFramePr>
               <a:graphicFrameLocks xmlns:a="http://schemas.openxmlformats.org/drawingml/2006/main" noChangeAspect="1"/>
             </wp:cNvGraphicFramePr>
@@ -2119,7 +2755,7 @@
                   <pic:spPr>
                     <a:xfrm>
                       <a:off x="0" y="0"/>
-                      <a:ext cx="5200000" cy="2457143"/>
+                      <a:ext cx="6188710" cy="4168775"/>
                     </a:xfrm>
                     <a:prstGeom prst="rect">
                       <a:avLst/>
@@ -2149,16 +2785,51 @@
           <w:u w:val="single"/>
         </w:rPr>
       </w:pPr>
+    </w:p>
+    <w:p>
+      <w:pPr>
+        <w:rPr>
+          <w:i/>
+          <w:iCs/>
+          <w:u w:val="single"/>
+        </w:rPr>
+      </w:pPr>
+    </w:p>
+    <w:p>
+      <w:pPr>
+        <w:rPr>
+          <w:i/>
+          <w:iCs/>
+          <w:u w:val="single"/>
+        </w:rPr>
+      </w:pPr>
+    </w:p>
+    <w:p>
+      <w:pPr>
+        <w:rPr>
+          <w:b/>
+          <w:bCs/>
+        </w:rPr>
+      </w:pPr>
+      <w:r>
+        <w:rPr>
+          <w:b/>
+          <w:bCs/>
+        </w:rPr>
+        <w:lastRenderedPageBreak/>
+        <w:t xml:space="preserve">Passo 19 – Fiz uma alteração do diretório para arrumar as pastas: </w:t>
+      </w:r>
+    </w:p>
+    <w:p>
       <w:r>
         <w:rPr>
           <w:noProof/>
         </w:rPr>
-        <w:lastRenderedPageBreak/>
         <w:drawing>
-          <wp:inline distT="0" distB="0" distL="0" distR="0" wp14:anchorId="24BFE4F1" wp14:editId="192D15E4">
-            <wp:extent cx="6188710" cy="4168775"/>
-            <wp:effectExtent l="0" t="0" r="2540" b="3175"/>
-            <wp:docPr id="38" name="Imagem 38"/>
+          <wp:inline distT="0" distB="0" distL="0" distR="0" wp14:anchorId="53F3C69A" wp14:editId="119E7330">
+            <wp:extent cx="6188710" cy="3702685"/>
+            <wp:effectExtent l="0" t="0" r="2540" b="0"/>
+            <wp:docPr id="4" name="Imagem 4"/>
             <wp:cNvGraphicFramePr>
               <a:graphicFrameLocks xmlns:a="http://schemas.openxmlformats.org/drawingml/2006/main" noChangeAspect="1"/>
             </wp:cNvGraphicFramePr>
@@ -2178,7 +2849,7 @@
                   <pic:spPr>
                     <a:xfrm>
                       <a:off x="0" y="0"/>
-                      <a:ext cx="6188710" cy="4168775"/>
+                      <a:ext cx="6188710" cy="3702685"/>
                     </a:xfrm>
                     <a:prstGeom prst="rect">
                       <a:avLst/>
@@ -2192,47 +2863,95 @@
       </w:r>
     </w:p>
     <w:p>
-      <w:pPr>
-        <w:rPr>
-          <w:i/>
-          <w:iCs/>
+      <w:r>
+        <w:rPr>
+          <w:noProof/>
+        </w:rPr>
+        <w:drawing>
+          <wp:inline distT="0" distB="0" distL="0" distR="0" wp14:anchorId="2288411A" wp14:editId="34B43042">
+            <wp:extent cx="6188710" cy="3702685"/>
+            <wp:effectExtent l="0" t="0" r="2540" b="0"/>
+            <wp:docPr id="3" name="Imagem 3"/>
+            <wp:cNvGraphicFramePr>
+              <a:graphicFrameLocks xmlns:a="http://schemas.openxmlformats.org/drawingml/2006/main" noChangeAspect="1"/>
+            </wp:cNvGraphicFramePr>
+            <a:graphic xmlns:a="http://schemas.openxmlformats.org/drawingml/2006/main">
+              <a:graphicData uri="http://schemas.openxmlformats.org/drawingml/2006/picture">
+                <pic:pic xmlns:pic="http://schemas.openxmlformats.org/drawingml/2006/picture">
+                  <pic:nvPicPr>
+                    <pic:cNvPr id="1" name=""/>
+                    <pic:cNvPicPr/>
+                  </pic:nvPicPr>
+                  <pic:blipFill>
+                    <a:blip r:embed="rId31"/>
+                    <a:stretch>
+                      <a:fillRect/>
+                    </a:stretch>
+                  </pic:blipFill>
+                  <pic:spPr>
+                    <a:xfrm>
+                      <a:off x="0" y="0"/>
+                      <a:ext cx="6188710" cy="3702685"/>
+                    </a:xfrm>
+                    <a:prstGeom prst="rect">
+                      <a:avLst/>
+                    </a:prstGeom>
+                  </pic:spPr>
+                </pic:pic>
+              </a:graphicData>
+            </a:graphic>
+          </wp:inline>
+        </w:drawing>
+      </w:r>
+    </w:p>
+    <w:p>
+      <w:pPr>
+        <w:rPr>
+          <w:b/>
+          <w:bCs/>
           <w:u w:val="single"/>
         </w:rPr>
       </w:pPr>
-      <w:r>
-        <w:rPr>
-          <w:i/>
-          <w:iCs/>
-          <w:u w:val="single"/>
-        </w:rPr>
-        <w:t>Selecionar o ícone copiar</w:t>
-      </w:r>
-    </w:p>
-    <w:p/>
-    <w:p>
-      <w:r>
-        <w:t>Abrir terminal e como administrador</w:t>
-      </w:r>
-    </w:p>
-    <w:p>
-      <w:r>
-        <w:t>git clone + caminho do projeto (conforme a imagem)</w:t>
-      </w:r>
-    </w:p>
-    <w:p>
-      <w:pPr>
-        <w:rPr>
-          <w:b/>
-          <w:bCs/>
-        </w:rPr>
-      </w:pPr>
-    </w:p>
-    <w:p/>
-    <w:p/>
-    <w:p/>
-    <w:p/>
+    </w:p>
+    <w:p>
+      <w:pPr>
+        <w:rPr>
+          <w:b/>
+          <w:bCs/>
+        </w:rPr>
+      </w:pPr>
+      <w:r>
+        <w:rPr>
+          <w:b/>
+          <w:bCs/>
+        </w:rPr>
+        <w:t>Passo 20</w:t>
+      </w:r>
+      <w:r>
+        <w:rPr>
+          <w:b/>
+          <w:bCs/>
+        </w:rPr>
+        <w:t xml:space="preserve"> –</w:t>
+      </w:r>
+      <w:r>
+        <w:rPr>
+          <w:b/>
+          <w:bCs/>
+        </w:rPr>
+        <w:t xml:space="preserve"> Link do Projeto Pronto: </w:t>
+      </w:r>
+      <w:hyperlink r:id="rId32" w:history="1">
+        <w:r>
+          <w:rPr>
+            <w:rStyle w:val="Hyperlink"/>
+          </w:rPr>
+          <w:t>https://github.com/lucascgs1/Fiap-ADS</w:t>
+        </w:r>
+      </w:hyperlink>
+    </w:p>
     <w:sectPr>
-      <w:headerReference w:type="default" r:id="rId31"/>
+      <w:headerReference w:type="default" r:id="rId33"/>
       <w:pgSz w:w="11906" w:h="16838"/>
       <w:pgMar w:top="1440" w:right="1080" w:bottom="426" w:left="1080" w:header="568" w:footer="708" w:gutter="0"/>
       <w:cols w:space="708"/>
@@ -2371,7 +3090,29 @@
               <w:sz w:val="24"/>
               <w:szCs w:val="28"/>
             </w:rPr>
-            <w:t>1TDS  | RM 84177 | LUCAS COUTINHO</w:t>
+            <w:t>1</w:t>
+          </w:r>
+          <w:proofErr w:type="gramStart"/>
+          <w:r>
+            <w:rPr>
+              <w:rFonts w:ascii="Arial" w:hAnsi="Arial" w:cs="Arial"/>
+              <w:b/>
+              <w:color w:val="FFFFFF" w:themeColor="background1"/>
+              <w:sz w:val="24"/>
+              <w:szCs w:val="28"/>
+            </w:rPr>
+            <w:t>TDS  |</w:t>
+          </w:r>
+          <w:proofErr w:type="gramEnd"/>
+          <w:r>
+            <w:rPr>
+              <w:rFonts w:ascii="Arial" w:hAnsi="Arial" w:cs="Arial"/>
+              <w:b/>
+              <w:color w:val="FFFFFF" w:themeColor="background1"/>
+              <w:sz w:val="24"/>
+              <w:szCs w:val="28"/>
+            </w:rPr>
+            <w:t xml:space="preserve"> RM 84177 | LUCAS COUTINHO</w:t>
           </w:r>
         </w:p>
       </w:tc>

</xml_diff>